<commit_message>
Added text Raleigh in the header
</commit_message>
<xml_diff>
--- a/FinalPresentation.docx
+++ b/FinalPresentation.docx
@@ -71,7 +71,25 @@
           <w:sz w:val="60"/>
           <w:szCs w:val="60"/>
         </w:rPr>
-        <w:t xml:space="preserve">Determining a suitable business location with the power of Data and Science </w:t>
+        <w:t xml:space="preserve">Determining a suitable business location </w:t>
+      </w:r>
+      <w:r>
+        <w:rPr>
+          <w:color w:val="000000"/>
+          <w:sz w:val="60"/>
+          <w:szCs w:val="60"/>
+        </w:rPr>
+        <w:t xml:space="preserve">in Raleigh </w:t>
+      </w:r>
+      <w:bookmarkStart w:id="2" w:name="_GoBack"/>
+      <w:bookmarkEnd w:id="2"/>
+      <w:r>
+        <w:rPr>
+          <w:color w:val="000000"/>
+          <w:sz w:val="60"/>
+          <w:szCs w:val="60"/>
+        </w:rPr>
+        <w:t xml:space="preserve">with the power of Data and Science </w:t>
       </w:r>
     </w:p>
     <w:p>
@@ -145,8 +163,8 @@
           <w:szCs w:val="22"/>
         </w:rPr>
       </w:pPr>
-      <w:bookmarkStart w:id="2" w:name="_vydniszftb1n" w:colFirst="0" w:colLast="0"/>
-      <w:bookmarkEnd w:id="2"/>
+      <w:bookmarkStart w:id="3" w:name="_vydniszftb1n" w:colFirst="0" w:colLast="0"/>
+      <w:bookmarkEnd w:id="3"/>
       <w:r>
         <w:rPr>
           <w:noProof/>
@@ -238,10 +256,7 @@
         <w:t>home. Its</w:t>
       </w:r>
       <w:r>
-        <w:t xml:space="preserve"> major city Raleigh has a high concentration of highly educated workforce w</w:t>
-      </w:r>
-      <w:r>
-        <w:t xml:space="preserve">ith a good mix of young and </w:t>
+        <w:t xml:space="preserve"> major city Raleigh has a high concentration of highly educated workforce with a good mix of young and </w:t>
       </w:r>
       <w:r>
         <w:t>middle-aged</w:t>
@@ -267,10 +282,7 @@
         <w:t>C</w:t>
       </w:r>
       <w:r>
-        <w:t>arolina has been influenced greatly by settlers from New England and Hispanic immigrants</w:t>
-      </w:r>
-      <w:r>
-        <w:t>.</w:t>
+        <w:t>arolina has been influenced greatly by settlers from New England and Hispanic immigrants.</w:t>
       </w:r>
       <w:r>
         <w:t xml:space="preserve"> </w:t>
@@ -282,10 +294,7 @@
         <w:t>C</w:t>
       </w:r>
       <w:r>
-        <w:t>aro</w:t>
-      </w:r>
-      <w:r>
-        <w:t xml:space="preserve">lina is also famous for its barbecue and </w:t>
+        <w:t xml:space="preserve">arolina is also famous for its barbecue and </w:t>
       </w:r>
       <w:r>
         <w:t>bacon,</w:t>
@@ -297,26 +306,17 @@
         <w:t>opens</w:t>
       </w:r>
       <w:r>
-        <w:t xml:space="preserve"> a possibility to create a recommender system for anyone who wants to open a new restaurant that can be successful in the area.</w:t>
+        <w:t xml:space="preserve"> a possibility to create a recommender </w:t>
+      </w:r>
+      <w:r>
+        <w:lastRenderedPageBreak/>
+        <w:t>system for anyone who wants to open a new restaurant that can be successful in the area.</w:t>
       </w:r>
       <w:r>
         <w:t xml:space="preserve"> </w:t>
       </w:r>
       <w:r>
-        <w:t>We will attempt to</w:t>
-      </w:r>
-      <w:r>
-        <w:t xml:space="preserve"> determine a good location </w:t>
-      </w:r>
-      <w:r>
-        <w:lastRenderedPageBreak/>
-        <w:t>to open a new restaurant by exploring the neighbo</w:t>
-      </w:r>
-      <w:r>
-        <w:t>rhoods for restaurants distribution</w:t>
-      </w:r>
-      <w:r>
-        <w:t xml:space="preserve"> within Raleigh using recently learnt data science techniques</w:t>
+        <w:t>We will attempt to determine a good location to open a new restaurant by exploring the neighborhoods for restaurants distribution within Raleigh using recently learnt data science techniques</w:t>
       </w:r>
     </w:p>
     <w:p>
@@ -346,10 +346,7 @@
         <w:spacing w:line="240" w:lineRule="auto"/>
       </w:pPr>
       <w:r>
-        <w:t xml:space="preserve">Raleigh restaurants info </w:t>
-      </w:r>
-      <w:r>
-        <w:t>using Foursquare</w:t>
+        <w:t>Raleigh restaurants info using Foursquare</w:t>
       </w:r>
     </w:p>
     <w:p>
@@ -364,13 +361,7 @@
         <w:spacing w:line="240" w:lineRule="auto"/>
       </w:pPr>
       <w:r>
-        <w:t>R</w:t>
-      </w:r>
-      <w:r>
-        <w:t>aleigh Neighbo</w:t>
-      </w:r>
-      <w:r>
-        <w:t xml:space="preserve">rhoods </w:t>
+        <w:t xml:space="preserve">Raleigh Neighborhoods </w:t>
       </w:r>
     </w:p>
     <w:p>
@@ -388,10 +379,7 @@
         </w:rPr>
       </w:pPr>
       <w:r>
-        <w:t>1</w:t>
-      </w:r>
-      <w:r>
-        <w:t xml:space="preserve">. </w:t>
+        <w:t xml:space="preserve">1. </w:t>
       </w:r>
       <w:r>
         <w:rPr>
@@ -415,10 +403,7 @@
         </w:rPr>
       </w:pPr>
       <w:r>
-        <w:t>2</w:t>
-      </w:r>
-      <w:r>
-        <w:t xml:space="preserve">. </w:t>
+        <w:t xml:space="preserve">2. </w:t>
       </w:r>
       <w:r>
         <w:rPr>
@@ -442,10 +427,7 @@
         </w:rPr>
       </w:pPr>
       <w:r>
-        <w:t>3</w:t>
-      </w:r>
-      <w:r>
-        <w:t xml:space="preserve">. </w:t>
+        <w:t xml:space="preserve">3. </w:t>
       </w:r>
       <w:r>
         <w:rPr>
@@ -469,22 +451,13 @@
         </w:rPr>
       </w:pPr>
       <w:r>
-        <w:t>4</w:t>
-      </w:r>
-      <w:r>
-        <w:t xml:space="preserve">. </w:t>
+        <w:t xml:space="preserve">4. </w:t>
       </w:r>
       <w:r>
         <w:rPr>
           <w:b/>
         </w:rPr>
-        <w:t>Classifi</w:t>
-      </w:r>
-      <w:r>
-        <w:rPr>
-          <w:b/>
-        </w:rPr>
-        <w:t>cation of types of restaurants based on cuisines</w:t>
+        <w:t>Classification of types of restaurants based on cuisines</w:t>
       </w:r>
     </w:p>
     <w:p>
@@ -546,16 +519,7 @@
         <w:t xml:space="preserve"> </w:t>
       </w:r>
       <w:r>
-        <w:t xml:space="preserve">Then we will be able to cluster the restaurants </w:t>
-      </w:r>
-      <w:r>
-        <w:t>in the area and as well as correlate the quality of restaurants again based on cuisine to the neighbo</w:t>
-      </w:r>
-      <w:r>
-        <w:t>rhood which would potentially provide us insights on the type of restaurant that can be setup. We will then perform data clustering using KNN on the resta</w:t>
-      </w:r>
-      <w:r>
-        <w:t>urant data and generate visuali</w:t>
+        <w:t>Then we will be able to cluster the restaurants in the area and as well as correlate the quality of restaurants again based on cuisine to the neighborhood which would potentially provide us insights on the type of restaurant that can be setup. We will then perform data clustering using KNN on the restaurant data and generate visuali</w:t>
       </w:r>
       <w:r>
         <w:t>z</w:t>
@@ -606,19 +570,13 @@
         <w:t xml:space="preserve"> </w:t>
       </w:r>
       <w:r>
-        <w:t>We identified that there are 32 distinct neighbo</w:t>
-      </w:r>
-      <w:r>
-        <w:t>rhoods in Raleigh.</w:t>
+        <w:t>We identified that there are 32 distinct neighborhoods in Raleigh.</w:t>
       </w:r>
       <w:r>
         <w:t xml:space="preserve"> </w:t>
       </w:r>
       <w:r>
-        <w:t>We sourced this data fr</w:t>
-      </w:r>
-      <w:r>
-        <w:t xml:space="preserve">om </w:t>
+        <w:t xml:space="preserve">We sourced this data from </w:t>
       </w:r>
       <w:r>
         <w:t>Wikipedia</w:t>
@@ -630,10 +588,7 @@
         <w:t xml:space="preserve"> </w:t>
       </w:r>
       <w:r>
-        <w:t>We then removed some overlapping neighbo</w:t>
-      </w:r>
-      <w:r>
-        <w:t>rhoods and cleaned this data for the final set of 27 neighborhoods</w:t>
+        <w:t>We then removed some overlapping neighborhoods and cleaned this data for the final set of 27 neighborhoods</w:t>
       </w:r>
     </w:p>
     <w:p>
@@ -711,8 +666,8 @@
           <w:szCs w:val="22"/>
         </w:rPr>
       </w:pPr>
-      <w:bookmarkStart w:id="3" w:name="_hia1lb27hss3" w:colFirst="0" w:colLast="0"/>
-      <w:bookmarkEnd w:id="3"/>
+      <w:bookmarkStart w:id="4" w:name="_hia1lb27hss3" w:colFirst="0" w:colLast="0"/>
+      <w:bookmarkEnd w:id="4"/>
       <w:r>
         <w:rPr>
           <w:b w:val="0"/>
@@ -781,16 +736,7 @@
           <w:sz w:val="22"/>
           <w:szCs w:val="22"/>
         </w:rPr>
-        <w:t xml:space="preserve"> library but this yielded incorrect latitude and longitude information so we had to manually cleaned up t</w:t>
-      </w:r>
-      <w:r>
-        <w:rPr>
-          <w:b w:val="0"/>
-          <w:color w:val="000000"/>
-          <w:sz w:val="22"/>
-          <w:szCs w:val="22"/>
-        </w:rPr>
-        <w:t xml:space="preserve">his </w:t>
+        <w:t xml:space="preserve"> library but this yielded incorrect latitude and longitude information so we had to manually cleaned up this </w:t>
       </w:r>
       <w:proofErr w:type="spellStart"/>
       <w:r>
@@ -901,10 +847,7 @@
         <w:t>neighborhood</w:t>
       </w:r>
       <w:r>
-        <w:t xml:space="preserve"> dataframe we will use this feed the location data to our foursquare API call to get list of 50 restaurants within 5km radius in e</w:t>
-      </w:r>
-      <w:r>
-        <w:t xml:space="preserve">ach of the </w:t>
+        <w:t xml:space="preserve"> dataframe we will use this feed the location data to our foursquare API call to get list of 50 restaurants within 5km radius in each of the </w:t>
       </w:r>
       <w:r>
         <w:t xml:space="preserve">neighborhood </w:t>
@@ -922,8 +865,8 @@
           <w:szCs w:val="27"/>
         </w:rPr>
       </w:pPr>
-      <w:bookmarkStart w:id="4" w:name="_krfxktom7z6b" w:colFirst="0" w:colLast="0"/>
-      <w:bookmarkEnd w:id="4"/>
+      <w:bookmarkStart w:id="5" w:name="_krfxktom7z6b" w:colFirst="0" w:colLast="0"/>
+      <w:bookmarkEnd w:id="5"/>
       <w:r>
         <w:rPr>
           <w:rFonts w:ascii="Arial" w:eastAsia="Arial" w:hAnsi="Arial" w:cs="Arial"/>
@@ -1068,15 +1011,7 @@
           <w:sz w:val="21"/>
           <w:szCs w:val="21"/>
         </w:rPr>
-        <w:t>Loo</w:t>
-      </w:r>
-      <w:r>
-        <w:rPr>
-          <w:rFonts w:ascii="Arial" w:eastAsia="Arial" w:hAnsi="Arial" w:cs="Arial"/>
-          <w:sz w:val="21"/>
-          <w:szCs w:val="21"/>
-        </w:rPr>
-        <w:t>ks like North Raleigh has the least number of restaurants.</w:t>
+        <w:t>Looks like North Raleigh has the least number of restaurants.</w:t>
       </w:r>
       <w:r>
         <w:rPr>
@@ -1291,13 +1226,8 @@
       <w:r>
         <w:t xml:space="preserve"> </w:t>
       </w:r>
-      <w:proofErr w:type="gramStart"/>
-      <w:r>
-        <w:t>We</w:t>
-      </w:r>
-      <w:proofErr w:type="gramEnd"/>
-      <w:r>
-        <w:t xml:space="preserve"> will use this for our various analysis going forward</w:t>
+      <w:r>
+        <w:t>We will use this for our various analysis going forward</w:t>
       </w:r>
     </w:p>
     <w:p>
@@ -1442,8 +1372,8 @@
           <w:szCs w:val="22"/>
         </w:rPr>
       </w:pPr>
-      <w:bookmarkStart w:id="5" w:name="_wxjizr1899od" w:colFirst="0" w:colLast="0"/>
-      <w:bookmarkEnd w:id="5"/>
+      <w:bookmarkStart w:id="6" w:name="_wxjizr1899od" w:colFirst="0" w:colLast="0"/>
+      <w:bookmarkEnd w:id="6"/>
       <w:r>
         <w:rPr>
           <w:b w:val="0"/>
@@ -1501,12 +1431,12 @@
           <w:szCs w:val="22"/>
         </w:rPr>
       </w:pPr>
-      <w:bookmarkStart w:id="6" w:name="_gaubtczfcn3o" w:colFirst="0" w:colLast="0"/>
-      <w:bookmarkStart w:id="7" w:name="_9ez562ugbpp" w:colFirst="0" w:colLast="0"/>
-      <w:bookmarkStart w:id="8" w:name="_8oda7w4hm5ib" w:colFirst="0" w:colLast="0"/>
-      <w:bookmarkEnd w:id="6"/>
+      <w:bookmarkStart w:id="7" w:name="_gaubtczfcn3o" w:colFirst="0" w:colLast="0"/>
+      <w:bookmarkStart w:id="8" w:name="_9ez562ugbpp" w:colFirst="0" w:colLast="0"/>
+      <w:bookmarkStart w:id="9" w:name="_8oda7w4hm5ib" w:colFirst="0" w:colLast="0"/>
       <w:bookmarkEnd w:id="7"/>
       <w:bookmarkEnd w:id="8"/>
+      <w:bookmarkEnd w:id="9"/>
       <w:r>
         <w:rPr>
           <w:b w:val="0"/>
@@ -1597,10 +1527,7 @@
         <w:ind w:left="0"/>
       </w:pPr>
       <w:r>
-        <w:t xml:space="preserve">Looks like North Raleigh has </w:t>
-      </w:r>
-      <w:r>
-        <w:t>the least number of restaurants.</w:t>
+        <w:t>Looks like North Raleigh has the least number of restaurants.</w:t>
       </w:r>
       <w:r>
         <w:t xml:space="preserve"> </w:t>
@@ -2073,10 +2000,7 @@
         <w:t>So,</w:t>
       </w:r>
       <w:r>
-        <w:t xml:space="preserve"> </w:t>
-      </w:r>
-      <w:r>
-        <w:t>our expectation would be based on the similarities of venue categories, these districts will be clustered.</w:t>
+        <w:t xml:space="preserve"> our expectation would be based on the similarities of venue categories, these districts will be clustered.</w:t>
       </w:r>
       <w:r>
         <w:t xml:space="preserve"> As you can see in most of the neighborhoods American restaurants seem to be most popular and </w:t>
@@ -2244,10 +2168,7 @@
       </w:pPr>
       <w:r>
         <w:lastRenderedPageBreak/>
-        <w:t xml:space="preserve">We will finally plot </w:t>
-      </w:r>
-      <w:r>
-        <w:t>the clusters in a leaflet map using Folium library as below</w:t>
+        <w:t>We will finally plot the clusters in a leaflet map using Folium library as below</w:t>
       </w:r>
     </w:p>
     <w:p>
@@ -2347,10 +2268,7 @@
         <w:ind w:firstLine="15"/>
       </w:pPr>
       <w:r>
-        <w:t>From the various exploratory data analysis an</w:t>
-      </w:r>
-      <w:r>
-        <w:t xml:space="preserve">d clustering operations performed on our </w:t>
+        <w:t xml:space="preserve">From the various exploratory data analysis and clustering operations performed on our </w:t>
       </w:r>
       <w:r>
         <w:t>dataset, cluster</w:t>
@@ -2374,19 +2292,13 @@
         <w:t xml:space="preserve"> </w:t>
       </w:r>
       <w:r>
-        <w:t>The o</w:t>
-      </w:r>
-      <w:r>
-        <w:t>ther insight that we could gather is that southern Raleigh seem to be oversaturated with lot of restaurants and our advice to new potential business owners is to avoid this area if you plan to open American or Mexican restaurants.</w:t>
+        <w:t>The other insight that we could gather is that southern Raleigh seem to be oversaturated with lot of restaurants and our advice to new potential business owners is to avoid this area if you plan to open American or Mexican restaurants.</w:t>
       </w:r>
       <w:r>
         <w:t xml:space="preserve"> </w:t>
       </w:r>
       <w:r>
-        <w:t>This however is a small st</w:t>
-      </w:r>
-      <w:r>
-        <w:t>udy based on the learnings from the course.</w:t>
+        <w:t>This however is a small study based on the learnings from the course.</w:t>
       </w:r>
       <w:r>
         <w:t xml:space="preserve"> </w:t>
@@ -2416,10 +2328,7 @@
         <w:t>down, fast</w:t>
       </w:r>
       <w:r>
-        <w:t xml:space="preserve"> f</w:t>
-      </w:r>
-      <w:r>
-        <w:t>ood</w:t>
+        <w:t xml:space="preserve"> food</w:t>
       </w:r>
       <w:r>
         <w:t>), cuisine (</w:t>
@@ -2427,13 +2336,8 @@
       <w:r>
         <w:t>American, Indian</w:t>
       </w:r>
-      <w:bookmarkStart w:id="9" w:name="_GoBack"/>
-      <w:bookmarkEnd w:id="9"/>
-      <w:r>
-        <w:t>,Mexican..)</w:t>
-      </w:r>
-      <w:r>
-        <w:t xml:space="preserve">,the ideal price point that will </w:t>
+      <w:r>
+        <w:t xml:space="preserve">,Mexican..),the ideal price point that will </w:t>
       </w:r>
       <w:r>
         <w:t xml:space="preserve">determine if </w:t>

</xml_diff>

<commit_message>
Few more changes in Final Presentation
</commit_message>
<xml_diff>
--- a/FinalPresentation.docx
+++ b/FinalPresentation.docx
@@ -81,8 +81,6 @@
         </w:rPr>
         <w:t xml:space="preserve">in Raleigh </w:t>
       </w:r>
-      <w:bookmarkStart w:id="2" w:name="_GoBack"/>
-      <w:bookmarkEnd w:id="2"/>
       <w:r>
         <w:rPr>
           <w:color w:val="000000"/>
@@ -163,8 +161,8 @@
           <w:szCs w:val="22"/>
         </w:rPr>
       </w:pPr>
-      <w:bookmarkStart w:id="3" w:name="_vydniszftb1n" w:colFirst="0" w:colLast="0"/>
-      <w:bookmarkEnd w:id="3"/>
+      <w:bookmarkStart w:id="2" w:name="_vydniszftb1n" w:colFirst="0" w:colLast="0"/>
+      <w:bookmarkEnd w:id="2"/>
       <w:r>
         <w:rPr>
           <w:noProof/>
@@ -666,8 +664,8 @@
           <w:szCs w:val="22"/>
         </w:rPr>
       </w:pPr>
-      <w:bookmarkStart w:id="4" w:name="_hia1lb27hss3" w:colFirst="0" w:colLast="0"/>
-      <w:bookmarkEnd w:id="4"/>
+      <w:bookmarkStart w:id="3" w:name="_hia1lb27hss3" w:colFirst="0" w:colLast="0"/>
+      <w:bookmarkEnd w:id="3"/>
       <w:r>
         <w:rPr>
           <w:b w:val="0"/>
@@ -676,10 +674,8 @@
           <w:szCs w:val="22"/>
         </w:rPr>
         <w:lastRenderedPageBreak/>
-        <w:t xml:space="preserve">In addition to the above we also sourced data of the 7 major Raleigh area classification listed </w:t>
-      </w:r>
-      <w:proofErr w:type="spellStart"/>
-      <w:proofErr w:type="gramStart"/>
+        <w:t>In addition to the above we also sourced data of the 7 major Raleigh area classification listed below.</w:t>
+      </w:r>
       <w:r>
         <w:rPr>
           <w:b w:val="0"/>
@@ -687,10 +683,8 @@
           <w:sz w:val="22"/>
           <w:szCs w:val="22"/>
         </w:rPr>
-        <w:t>below.We</w:t>
-      </w:r>
-      <w:proofErr w:type="spellEnd"/>
-      <w:proofErr w:type="gramEnd"/>
+        <w:t xml:space="preserve"> </w:t>
+      </w:r>
       <w:r>
         <w:rPr>
           <w:b w:val="0"/>
@@ -698,7 +692,7 @@
           <w:sz w:val="22"/>
           <w:szCs w:val="22"/>
         </w:rPr>
-        <w:t xml:space="preserve"> ran the </w:t>
+        <w:t xml:space="preserve">We ran the </w:t>
       </w:r>
       <w:r>
         <w:rPr>
@@ -707,7 +701,7 @@
           <w:sz w:val="22"/>
           <w:szCs w:val="22"/>
         </w:rPr>
-        <w:t xml:space="preserve">neighborhood </w:t>
+        <w:t>neighborhood data</w:t>
       </w:r>
       <w:r>
         <w:rPr>
@@ -716,9 +710,9 @@
           <w:sz w:val="22"/>
           <w:szCs w:val="22"/>
         </w:rPr>
-        <w:t xml:space="preserve"> data using the </w:t>
-      </w:r>
-      <w:proofErr w:type="spellStart"/>
+        <w:t xml:space="preserve"> using the Nominatim </w:t>
+      </w:r>
+      <w:proofErr w:type="gramStart"/>
       <w:r>
         <w:rPr>
           <w:b w:val="0"/>
@@ -726,9 +720,9 @@
           <w:sz w:val="22"/>
           <w:szCs w:val="22"/>
         </w:rPr>
-        <w:t>Nominatim</w:t>
-      </w:r>
-      <w:proofErr w:type="spellEnd"/>
+        <w:t>library</w:t>
+      </w:r>
+      <w:proofErr w:type="gramEnd"/>
       <w:r>
         <w:rPr>
           <w:b w:val="0"/>
@@ -736,9 +730,8 @@
           <w:sz w:val="22"/>
           <w:szCs w:val="22"/>
         </w:rPr>
-        <w:t xml:space="preserve"> library but this yielded incorrect latitude and longitude information so we had to manually cleaned up this </w:t>
-      </w:r>
-      <w:proofErr w:type="spellStart"/>
+        <w:t xml:space="preserve"> but this yielded incorrect latitude and longitude </w:t>
+      </w:r>
       <w:r>
         <w:rPr>
           <w:b w:val="0"/>
@@ -746,9 +739,8 @@
           <w:sz w:val="22"/>
           <w:szCs w:val="22"/>
         </w:rPr>
-        <w:t>data.Then</w:t>
-      </w:r>
-      <w:proofErr w:type="spellEnd"/>
+        <w:t>information,</w:t>
+      </w:r>
       <w:r>
         <w:rPr>
           <w:b w:val="0"/>
@@ -756,7 +748,7 @@
           <w:sz w:val="22"/>
           <w:szCs w:val="22"/>
         </w:rPr>
-        <w:t xml:space="preserve"> we created a dataframe using the </w:t>
+        <w:t xml:space="preserve"> so we had to manually cleaned up this </w:t>
       </w:r>
       <w:r>
         <w:rPr>
@@ -765,7 +757,7 @@
           <w:sz w:val="22"/>
           <w:szCs w:val="22"/>
         </w:rPr>
-        <w:t xml:space="preserve">Neighborhood </w:t>
+        <w:t>data. Then</w:t>
       </w:r>
       <w:r>
         <w:rPr>
@@ -774,7 +766,25 @@
           <w:sz w:val="22"/>
           <w:szCs w:val="22"/>
         </w:rPr>
-        <w:t>,latitude and longitude list data</w:t>
+        <w:t xml:space="preserve"> we created a dataframe using the </w:t>
+      </w:r>
+      <w:r>
+        <w:rPr>
+          <w:b w:val="0"/>
+          <w:color w:val="000000"/>
+          <w:sz w:val="22"/>
+          <w:szCs w:val="22"/>
+        </w:rPr>
+        <w:t>Neighborhood, latitude</w:t>
+      </w:r>
+      <w:r>
+        <w:rPr>
+          <w:b w:val="0"/>
+          <w:color w:val="000000"/>
+          <w:sz w:val="22"/>
+          <w:szCs w:val="22"/>
+        </w:rPr>
+        <w:t xml:space="preserve"> and longitude list data</w:t>
       </w:r>
     </w:p>
     <w:p>
@@ -865,8 +875,8 @@
           <w:szCs w:val="27"/>
         </w:rPr>
       </w:pPr>
-      <w:bookmarkStart w:id="5" w:name="_krfxktom7z6b" w:colFirst="0" w:colLast="0"/>
-      <w:bookmarkEnd w:id="5"/>
+      <w:bookmarkStart w:id="4" w:name="_krfxktom7z6b" w:colFirst="0" w:colLast="0"/>
+      <w:bookmarkEnd w:id="4"/>
       <w:r>
         <w:rPr>
           <w:rFonts w:ascii="Arial" w:eastAsia="Arial" w:hAnsi="Arial" w:cs="Arial"/>
@@ -1372,8 +1382,8 @@
           <w:szCs w:val="22"/>
         </w:rPr>
       </w:pPr>
-      <w:bookmarkStart w:id="6" w:name="_wxjizr1899od" w:colFirst="0" w:colLast="0"/>
-      <w:bookmarkEnd w:id="6"/>
+      <w:bookmarkStart w:id="5" w:name="_wxjizr1899od" w:colFirst="0" w:colLast="0"/>
+      <w:bookmarkEnd w:id="5"/>
       <w:r>
         <w:rPr>
           <w:b w:val="0"/>
@@ -1431,12 +1441,12 @@
           <w:szCs w:val="22"/>
         </w:rPr>
       </w:pPr>
-      <w:bookmarkStart w:id="7" w:name="_gaubtczfcn3o" w:colFirst="0" w:colLast="0"/>
-      <w:bookmarkStart w:id="8" w:name="_9ez562ugbpp" w:colFirst="0" w:colLast="0"/>
-      <w:bookmarkStart w:id="9" w:name="_8oda7w4hm5ib" w:colFirst="0" w:colLast="0"/>
+      <w:bookmarkStart w:id="6" w:name="_gaubtczfcn3o" w:colFirst="0" w:colLast="0"/>
+      <w:bookmarkStart w:id="7" w:name="_9ez562ugbpp" w:colFirst="0" w:colLast="0"/>
+      <w:bookmarkStart w:id="8" w:name="_8oda7w4hm5ib" w:colFirst="0" w:colLast="0"/>
+      <w:bookmarkEnd w:id="6"/>
       <w:bookmarkEnd w:id="7"/>
       <w:bookmarkEnd w:id="8"/>
-      <w:bookmarkEnd w:id="9"/>
       <w:r>
         <w:rPr>
           <w:b w:val="0"/>
@@ -1643,7 +1653,18 @@
       </w:pPr>
       <w:r>
         <w:lastRenderedPageBreak/>
-        <w:t>From this we have 54 unique categories and list the most popular cuisines in Raleigh. Below we display a random set from 10-20</w:t>
+        <w:t>From this we have 54 unique categories and list the most popular cuisines in Raleigh. Below we display a random set from 10-</w:t>
+      </w:r>
+      <w:proofErr w:type="gramStart"/>
+      <w:r>
+        <w:t>20</w:t>
+      </w:r>
+      <w:r>
+        <w:t>.Looks</w:t>
+      </w:r>
+      <w:proofErr w:type="gramEnd"/>
+      <w:r>
+        <w:t xml:space="preserve"> like American, Pizza and Mexican restaurants seem to be disproportionally higher compared to other type</w:t>
       </w:r>
     </w:p>
     <w:p>
@@ -1860,7 +1881,7 @@
         <w:t>luster labels for our final dataset</w:t>
       </w:r>
       <w:r>
-        <w:t xml:space="preserve">. We </w:t>
+        <w:t>.</w:t>
       </w:r>
     </w:p>
     <w:p>
@@ -2253,8 +2274,10 @@
         <w:rPr>
           <w:b/>
         </w:rPr>
-        <w:t>Observations</w:t>
-      </w:r>
+        <w:t>Results</w:t>
+      </w:r>
+      <w:bookmarkStart w:id="9" w:name="_GoBack"/>
+      <w:bookmarkEnd w:id="9"/>
     </w:p>
     <w:p>
       <w:pPr>

</xml_diff>